<commit_message>
added literature, changed PZ
</commit_message>
<xml_diff>
--- a/ПЗ/ПЗ андрей.docx
+++ b/ПЗ/ПЗ андрей.docx
@@ -244,41 +244,11 @@
     <w:p>
       <w:pPr>
         <w:pStyle w:val="11"/>
-        <w:jc w:val="left"/>
         <w:rPr>
           <w:b/>
           <w:i/>
         </w:rPr>
       </w:pPr>
-      <w:r>
-        <w:t>Разработал студент гр. ПМИ</w:t>
-      </w:r>
-      <w:r>
-        <w:t>м-2301-01-00</w:t>
-      </w:r>
-      <w:r>
-        <w:t xml:space="preserve"> </w:t>
-      </w:r>
-      <w:r>
-        <w:t xml:space="preserve">    ______</w:t>
-      </w:r>
-      <w:r>
-        <w:t xml:space="preserve">/ </w:t>
-      </w:r>
-      <w:proofErr w:type="spellStart"/>
-      <w:r>
-        <w:t>Стерлягов</w:t>
-      </w:r>
-      <w:proofErr w:type="spellEnd"/>
-      <w:r>
-        <w:t xml:space="preserve"> А.А. /</w:t>
-      </w:r>
-      <w:r>
-        <w:t xml:space="preserve"> ______</w:t>
-      </w:r>
-      <w:r>
-        <w:t xml:space="preserve"> </w:t>
-      </w:r>
     </w:p>
     <w:p>
       <w:pPr>
@@ -290,31 +260,61 @@
         </w:rPr>
       </w:pPr>
       <w:r>
-        <w:t>Руководитель к.ф.-м.н., доцент</w:t>
-      </w:r>
-      <w:r>
-        <w:t xml:space="preserve"> каф. </w:t>
+        <w:t>Разработал студент гр. ПМИ</w:t>
+      </w:r>
+      <w:r>
+        <w:t>м-2301-01-00</w:t>
+      </w:r>
+      <w:r>
+        <w:t xml:space="preserve"> </w:t>
+      </w:r>
+      <w:r>
+        <w:t xml:space="preserve">    ______</w:t>
+      </w:r>
+      <w:r>
+        <w:t xml:space="preserve">/ </w:t>
       </w:r>
       <w:proofErr w:type="spellStart"/>
       <w:r>
-        <w:t>ФИиПМ______</w:t>
+        <w:t>Стерлягов</w:t>
       </w:r>
       <w:proofErr w:type="spellEnd"/>
       <w:r>
-        <w:t xml:space="preserve">/ Пушкарев И.А. / </w:t>
-      </w:r>
-      <w:r>
-        <w:t>______</w:t>
+        <w:t xml:space="preserve"> А.А. /</w:t>
+      </w:r>
+      <w:r>
+        <w:t xml:space="preserve"> ______</w:t>
+      </w:r>
+      <w:r>
+        <w:t xml:space="preserve"> </w:t>
       </w:r>
     </w:p>
     <w:p>
       <w:pPr>
         <w:pStyle w:val="11"/>
+        <w:jc w:val="left"/>
         <w:rPr>
           <w:b/>
           <w:i/>
         </w:rPr>
       </w:pPr>
+      <w:r>
+        <w:t>Руководитель к.ф.-м.н., доцент</w:t>
+      </w:r>
+      <w:r>
+        <w:t xml:space="preserve"> каф. </w:t>
+      </w:r>
+      <w:proofErr w:type="spellStart"/>
+      <w:r>
+        <w:t>ФИиПМ______</w:t>
+      </w:r>
+      <w:proofErr w:type="spellEnd"/>
+      <w:r>
+        <w:t xml:space="preserve">/ Пушкарев И.А. / </w:t>
+      </w:r>
+      <w:r>
+        <w:t>______</w:t>
+      </w:r>
     </w:p>
     <w:p>
       <w:pPr>
@@ -404,7 +404,7 @@
       <w:r>
         <w:fldChar w:fldCharType="separate"/>
       </w:r>
-      <w:hyperlink w:anchor="_Toc484027986" w:history="1">
+      <w:hyperlink w:anchor="_Toc484254936" w:history="1">
         <w:r>
           <w:rPr>
             <w:rStyle w:val="af4"/>
@@ -431,7 +431,7 @@
             <w:noProof/>
             <w:webHidden/>
           </w:rPr>
-          <w:instrText xml:space="preserve"> PAGEREF _Toc484027986 \h </w:instrText>
+          <w:instrText xml:space="preserve"> PAGEREF _Toc484254936 \h </w:instrText>
         </w:r>
         <w:r>
           <w:rPr>
@@ -473,7 +473,7 @@
           <w:lang w:eastAsia="ru-RU"/>
         </w:rPr>
       </w:pPr>
-      <w:hyperlink w:anchor="_Toc484027987" w:history="1">
+      <w:hyperlink w:anchor="_Toc484254937" w:history="1">
         <w:r>
           <w:rPr>
             <w:rStyle w:val="af4"/>
@@ -500,7 +500,7 @@
             <w:noProof/>
             <w:webHidden/>
           </w:rPr>
-          <w:instrText xml:space="preserve"> PAGEREF _Toc484027987 \h </w:instrText>
+          <w:instrText xml:space="preserve"> PAGEREF _Toc484254937 \h </w:instrText>
         </w:r>
         <w:r>
           <w:rPr>
@@ -534,9 +534,6 @@
     <w:p>
       <w:pPr>
         <w:pStyle w:val="23"/>
-        <w:tabs>
-          <w:tab w:val="right" w:leader="dot" w:pos="9344"/>
-        </w:tabs>
         <w:rPr>
           <w:rFonts w:asciiTheme="minorHAnsi" w:hAnsiTheme="minorHAnsi" w:cstheme="minorBidi"/>
           <w:noProof/>
@@ -545,13 +542,21 @@
           <w:lang w:eastAsia="ru-RU"/>
         </w:rPr>
       </w:pPr>
-      <w:hyperlink w:anchor="_Toc484027988" w:history="1">
+      <w:hyperlink w:anchor="_Toc484254938" w:history="1">
         <w:r>
           <w:rPr>
             <w:rStyle w:val="af4"/>
             <w:noProof/>
-          </w:rPr>
-          <w:t>1.1 Основные определения</w:t>
+            <w:lang w:val="en-US"/>
+          </w:rPr>
+          <w:t xml:space="preserve">1.1 </w:t>
+        </w:r>
+        <w:r>
+          <w:rPr>
+            <w:rStyle w:val="af4"/>
+            <w:noProof/>
+          </w:rPr>
+          <w:t>Основные определения</w:t>
         </w:r>
         <w:r>
           <w:rPr>
@@ -572,7 +577,7 @@
             <w:noProof/>
             <w:webHidden/>
           </w:rPr>
-          <w:instrText xml:space="preserve"> PAGEREF _Toc484027988 \h </w:instrText>
+          <w:instrText xml:space="preserve"> PAGEREF _Toc484254938 \h </w:instrText>
         </w:r>
         <w:r>
           <w:rPr>
@@ -605,10 +610,7 @@
     </w:p>
     <w:p>
       <w:pPr>
-        <w:pStyle w:val="23"/>
-        <w:tabs>
-          <w:tab w:val="right" w:leader="dot" w:pos="9344"/>
-        </w:tabs>
+        <w:pStyle w:val="15"/>
         <w:rPr>
           <w:rFonts w:asciiTheme="minorHAnsi" w:hAnsiTheme="minorHAnsi" w:cstheme="minorBidi"/>
           <w:noProof/>
@@ -617,13 +619,13 @@
           <w:lang w:eastAsia="ru-RU"/>
         </w:rPr>
       </w:pPr>
-      <w:hyperlink w:anchor="_Toc484027989" w:history="1">
+      <w:hyperlink w:anchor="_Toc484254939" w:history="1">
         <w:r>
           <w:rPr>
             <w:rStyle w:val="af4"/>
             <w:noProof/>
           </w:rPr>
-          <w:t>1.2 Преобразование Донахью</w:t>
+          <w:t>2 Актуальность темы дипломной работы. Постановка задачи</w:t>
         </w:r>
         <w:r>
           <w:rPr>
@@ -644,7 +646,7 @@
             <w:noProof/>
             <w:webHidden/>
           </w:rPr>
-          <w:instrText xml:space="preserve"> PAGEREF _Toc484027989 \h </w:instrText>
+          <w:instrText xml:space="preserve"> PAGEREF _Toc484254939 \h </w:instrText>
         </w:r>
         <w:r>
           <w:rPr>
@@ -664,7 +666,7 @@
             <w:noProof/>
             <w:webHidden/>
           </w:rPr>
-          <w:t>4</w:t>
+          <w:t>5</w:t>
         </w:r>
         <w:r>
           <w:rPr>
@@ -677,10 +679,7 @@
     </w:p>
     <w:p>
       <w:pPr>
-        <w:pStyle w:val="23"/>
-        <w:tabs>
-          <w:tab w:val="right" w:leader="dot" w:pos="9344"/>
-        </w:tabs>
+        <w:pStyle w:val="15"/>
         <w:rPr>
           <w:rFonts w:asciiTheme="minorHAnsi" w:hAnsiTheme="minorHAnsi" w:cstheme="minorBidi"/>
           <w:noProof/>
@@ -689,13 +688,13 @@
           <w:lang w:eastAsia="ru-RU"/>
         </w:rPr>
       </w:pPr>
-      <w:hyperlink w:anchor="_Toc484027990" w:history="1">
+      <w:hyperlink w:anchor="_Toc484254940" w:history="1">
         <w:r>
           <w:rPr>
             <w:rStyle w:val="af4"/>
             <w:noProof/>
           </w:rPr>
-          <w:t>1.3 Поворот первого уровня</w:t>
+          <w:t>3 Граф поворотов второго уровня</w:t>
         </w:r>
         <w:r>
           <w:rPr>
@@ -716,7 +715,7 @@
             <w:noProof/>
             <w:webHidden/>
           </w:rPr>
-          <w:instrText xml:space="preserve"> PAGEREF _Toc484027990 \h </w:instrText>
+          <w:instrText xml:space="preserve"> PAGEREF _Toc484254940 \h </w:instrText>
         </w:r>
         <w:r>
           <w:rPr>
@@ -736,7 +735,7 @@
             <w:noProof/>
             <w:webHidden/>
           </w:rPr>
-          <w:t>4</w:t>
+          <w:t>6</w:t>
         </w:r>
         <w:r>
           <w:rPr>
@@ -749,7 +748,7 @@
     </w:p>
     <w:p>
       <w:pPr>
-        <w:pStyle w:val="15"/>
+        <w:pStyle w:val="23"/>
         <w:rPr>
           <w:rFonts w:asciiTheme="minorHAnsi" w:hAnsiTheme="minorHAnsi" w:cstheme="minorBidi"/>
           <w:noProof/>
@@ -758,13 +757,13 @@
           <w:lang w:eastAsia="ru-RU"/>
         </w:rPr>
       </w:pPr>
-      <w:hyperlink w:anchor="_Toc484027991" w:history="1">
+      <w:hyperlink w:anchor="_Toc484254941" w:history="1">
         <w:r>
           <w:rPr>
             <w:rStyle w:val="af4"/>
             <w:noProof/>
           </w:rPr>
-          <w:t>2 Актуальность темы дипломной работы. Постановка задачи</w:t>
+          <w:t>3.1 Основные определения</w:t>
         </w:r>
         <w:r>
           <w:rPr>
@@ -785,7 +784,7 @@
             <w:noProof/>
             <w:webHidden/>
           </w:rPr>
-          <w:instrText xml:space="preserve"> PAGEREF _Toc484027991 \h </w:instrText>
+          <w:instrText xml:space="preserve"> PAGEREF _Toc484254941 \h </w:instrText>
         </w:r>
         <w:r>
           <w:rPr>
@@ -805,7 +804,7 @@
             <w:noProof/>
             <w:webHidden/>
           </w:rPr>
-          <w:t>5</w:t>
+          <w:t>6</w:t>
         </w:r>
         <w:r>
           <w:rPr>
@@ -818,7 +817,7 @@
     </w:p>
     <w:p>
       <w:pPr>
-        <w:pStyle w:val="15"/>
+        <w:pStyle w:val="23"/>
         <w:rPr>
           <w:rFonts w:asciiTheme="minorHAnsi" w:hAnsiTheme="minorHAnsi" w:cstheme="minorBidi"/>
           <w:noProof/>
@@ -827,13 +826,13 @@
           <w:lang w:eastAsia="ru-RU"/>
         </w:rPr>
       </w:pPr>
-      <w:hyperlink w:anchor="_Toc484027992" w:history="1">
+      <w:hyperlink w:anchor="_Toc484254942" w:history="1">
         <w:r>
           <w:rPr>
             <w:rStyle w:val="af4"/>
             <w:noProof/>
           </w:rPr>
-          <w:t>3 Граф поворотов второго уровня</w:t>
+          <w:t>3.2 Исследование графа поворотов второго уровня</w:t>
         </w:r>
         <w:r>
           <w:rPr>
@@ -854,7 +853,7 @@
             <w:noProof/>
             <w:webHidden/>
           </w:rPr>
-          <w:instrText xml:space="preserve"> PAGEREF _Toc484027992 \h </w:instrText>
+          <w:instrText xml:space="preserve"> PAGEREF _Toc484254942 \h </w:instrText>
         </w:r>
         <w:r>
           <w:rPr>
@@ -887,10 +886,7 @@
     </w:p>
     <w:p>
       <w:pPr>
-        <w:pStyle w:val="23"/>
-        <w:tabs>
-          <w:tab w:val="right" w:leader="dot" w:pos="9344"/>
-        </w:tabs>
+        <w:pStyle w:val="15"/>
         <w:rPr>
           <w:rFonts w:asciiTheme="minorHAnsi" w:hAnsiTheme="minorHAnsi" w:cstheme="minorBidi"/>
           <w:noProof/>
@@ -899,13 +895,13 @@
           <w:lang w:eastAsia="ru-RU"/>
         </w:rPr>
       </w:pPr>
-      <w:hyperlink w:anchor="_Toc484027993" w:history="1">
+      <w:hyperlink w:anchor="_Toc484254943" w:history="1">
         <w:r>
           <w:rPr>
             <w:rStyle w:val="af4"/>
             <w:noProof/>
           </w:rPr>
-          <w:t>3.1 Основные определения</w:t>
+          <w:t>4 Разработка программного обеспечения</w:t>
         </w:r>
         <w:r>
           <w:rPr>
@@ -926,7 +922,7 @@
             <w:noProof/>
             <w:webHidden/>
           </w:rPr>
-          <w:instrText xml:space="preserve"> PAGEREF _Toc484027993 \h </w:instrText>
+          <w:instrText xml:space="preserve"> PAGEREF _Toc484254943 \h </w:instrText>
         </w:r>
         <w:r>
           <w:rPr>
@@ -946,7 +942,7 @@
             <w:noProof/>
             <w:webHidden/>
           </w:rPr>
-          <w:t>6</w:t>
+          <w:t>7</w:t>
         </w:r>
         <w:r>
           <w:rPr>
@@ -960,9 +956,6 @@
     <w:p>
       <w:pPr>
         <w:pStyle w:val="23"/>
-        <w:tabs>
-          <w:tab w:val="right" w:leader="dot" w:pos="9344"/>
-        </w:tabs>
         <w:rPr>
           <w:rFonts w:asciiTheme="minorHAnsi" w:hAnsiTheme="minorHAnsi" w:cstheme="minorBidi"/>
           <w:noProof/>
@@ -971,13 +964,13 @@
           <w:lang w:eastAsia="ru-RU"/>
         </w:rPr>
       </w:pPr>
-      <w:hyperlink w:anchor="_Toc484027994" w:history="1">
+      <w:hyperlink w:anchor="_Toc484254944" w:history="1">
         <w:r>
           <w:rPr>
             <w:rStyle w:val="af4"/>
             <w:noProof/>
           </w:rPr>
-          <w:t>3.2 Исследование графа поворотов второго уровня</w:t>
+          <w:t>4.1 Обоснование выбора средств реализации</w:t>
         </w:r>
         <w:r>
           <w:rPr>
@@ -998,7 +991,7 @@
             <w:noProof/>
             <w:webHidden/>
           </w:rPr>
-          <w:instrText xml:space="preserve"> PAGEREF _Toc484027994 \h </w:instrText>
+          <w:instrText xml:space="preserve"> PAGEREF _Toc484254944 \h </w:instrText>
         </w:r>
         <w:r>
           <w:rPr>
@@ -1018,7 +1011,7 @@
             <w:noProof/>
             <w:webHidden/>
           </w:rPr>
-          <w:t>6</w:t>
+          <w:t>7</w:t>
         </w:r>
         <w:r>
           <w:rPr>
@@ -1031,7 +1024,7 @@
     </w:p>
     <w:p>
       <w:pPr>
-        <w:pStyle w:val="15"/>
+        <w:pStyle w:val="23"/>
         <w:rPr>
           <w:rFonts w:asciiTheme="minorHAnsi" w:hAnsiTheme="minorHAnsi" w:cstheme="minorBidi"/>
           <w:noProof/>
@@ -1040,13 +1033,13 @@
           <w:lang w:eastAsia="ru-RU"/>
         </w:rPr>
       </w:pPr>
-      <w:hyperlink w:anchor="_Toc484027995" w:history="1">
+      <w:hyperlink w:anchor="_Toc484254945" w:history="1">
         <w:r>
           <w:rPr>
             <w:rStyle w:val="af4"/>
             <w:noProof/>
           </w:rPr>
-          <w:t>4 Разработка программного обеспечения</w:t>
+          <w:t>4.2 Реализация основных функций</w:t>
         </w:r>
         <w:r>
           <w:rPr>
@@ -1067,7 +1060,7 @@
             <w:noProof/>
             <w:webHidden/>
           </w:rPr>
-          <w:instrText xml:space="preserve"> PAGEREF _Toc484027995 \h </w:instrText>
+          <w:instrText xml:space="preserve"> PAGEREF _Toc484254945 \h </w:instrText>
         </w:r>
         <w:r>
           <w:rPr>
@@ -1101,9 +1094,6 @@
     <w:p>
       <w:pPr>
         <w:pStyle w:val="23"/>
-        <w:tabs>
-          <w:tab w:val="right" w:leader="dot" w:pos="9344"/>
-        </w:tabs>
         <w:rPr>
           <w:rFonts w:asciiTheme="minorHAnsi" w:hAnsiTheme="minorHAnsi" w:cstheme="minorBidi"/>
           <w:noProof/>
@@ -1112,13 +1102,13 @@
           <w:lang w:eastAsia="ru-RU"/>
         </w:rPr>
       </w:pPr>
-      <w:hyperlink w:anchor="_Toc484027996" w:history="1">
+      <w:hyperlink w:anchor="_Toc484254946" w:history="1">
         <w:r>
           <w:rPr>
             <w:rStyle w:val="af4"/>
             <w:noProof/>
           </w:rPr>
-          <w:t>4.1 Обоснование выбора средств реализации</w:t>
+          <w:t>4.3 Анализ полученных результатов</w:t>
         </w:r>
         <w:r>
           <w:rPr>
@@ -1139,7 +1129,7 @@
             <w:noProof/>
             <w:webHidden/>
           </w:rPr>
-          <w:instrText xml:space="preserve"> PAGEREF _Toc484027996 \h </w:instrText>
+          <w:instrText xml:space="preserve"> PAGEREF _Toc484254946 \h </w:instrText>
         </w:r>
         <w:r>
           <w:rPr>
@@ -1172,10 +1162,7 @@
     </w:p>
     <w:p>
       <w:pPr>
-        <w:pStyle w:val="23"/>
-        <w:tabs>
-          <w:tab w:val="right" w:leader="dot" w:pos="9344"/>
-        </w:tabs>
+        <w:pStyle w:val="15"/>
         <w:rPr>
           <w:rFonts w:asciiTheme="minorHAnsi" w:hAnsiTheme="minorHAnsi" w:cstheme="minorBidi"/>
           <w:noProof/>
@@ -1184,13 +1171,13 @@
           <w:lang w:eastAsia="ru-RU"/>
         </w:rPr>
       </w:pPr>
-      <w:hyperlink w:anchor="_Toc484027997" w:history="1">
+      <w:hyperlink w:anchor="_Toc484254947" w:history="1">
         <w:r>
           <w:rPr>
             <w:rStyle w:val="af4"/>
             <w:noProof/>
           </w:rPr>
-          <w:t>4.2 Реализация основных функций</w:t>
+          <w:t>Заключение</w:t>
         </w:r>
         <w:r>
           <w:rPr>
@@ -1211,7 +1198,7 @@
             <w:noProof/>
             <w:webHidden/>
           </w:rPr>
-          <w:instrText xml:space="preserve"> PAGEREF _Toc484027997 \h </w:instrText>
+          <w:instrText xml:space="preserve"> PAGEREF _Toc484254947 \h </w:instrText>
         </w:r>
         <w:r>
           <w:rPr>
@@ -1231,7 +1218,7 @@
             <w:noProof/>
             <w:webHidden/>
           </w:rPr>
-          <w:t>7</w:t>
+          <w:t>8</w:t>
         </w:r>
         <w:r>
           <w:rPr>
@@ -1244,10 +1231,7 @@
     </w:p>
     <w:p>
       <w:pPr>
-        <w:pStyle w:val="23"/>
-        <w:tabs>
-          <w:tab w:val="right" w:leader="dot" w:pos="9344"/>
-        </w:tabs>
+        <w:pStyle w:val="15"/>
         <w:rPr>
           <w:rFonts w:asciiTheme="minorHAnsi" w:hAnsiTheme="minorHAnsi" w:cstheme="minorBidi"/>
           <w:noProof/>
@@ -1256,13 +1240,13 @@
           <w:lang w:eastAsia="ru-RU"/>
         </w:rPr>
       </w:pPr>
-      <w:hyperlink w:anchor="_Toc484027998" w:history="1">
+      <w:hyperlink w:anchor="_Toc484254948" w:history="1">
         <w:r>
           <w:rPr>
             <w:rStyle w:val="af4"/>
             <w:noProof/>
           </w:rPr>
-          <w:t>4.3 Анализ полученных результатов</w:t>
+          <w:t>Приложение А (справочное). Схемы алгоритмов основных функций</w:t>
         </w:r>
         <w:r>
           <w:rPr>
@@ -1283,7 +1267,7 @@
             <w:noProof/>
             <w:webHidden/>
           </w:rPr>
-          <w:instrText xml:space="preserve"> PAGEREF _Toc484027998 \h </w:instrText>
+          <w:instrText xml:space="preserve"> PAGEREF _Toc484254948 \h </w:instrText>
         </w:r>
         <w:r>
           <w:rPr>
@@ -1303,7 +1287,7 @@
             <w:noProof/>
             <w:webHidden/>
           </w:rPr>
-          <w:t>7</w:t>
+          <w:t>9</w:t>
         </w:r>
         <w:r>
           <w:rPr>
@@ -1325,13 +1309,13 @@
           <w:lang w:eastAsia="ru-RU"/>
         </w:rPr>
       </w:pPr>
-      <w:hyperlink w:anchor="_Toc484027999" w:history="1">
+      <w:hyperlink w:anchor="_Toc484254949" w:history="1">
         <w:r>
           <w:rPr>
             <w:rStyle w:val="af4"/>
             <w:noProof/>
           </w:rPr>
-          <w:t>Заключение</w:t>
+          <w:t>Приложение Б (справочное). Часть листинга программы</w:t>
         </w:r>
         <w:r>
           <w:rPr>
@@ -1352,7 +1336,7 @@
             <w:noProof/>
             <w:webHidden/>
           </w:rPr>
-          <w:instrText xml:space="preserve"> PAGEREF _Toc484027999 \h </w:instrText>
+          <w:instrText xml:space="preserve"> PAGEREF _Toc484254949 \h </w:instrText>
         </w:r>
         <w:r>
           <w:rPr>
@@ -1372,7 +1356,7 @@
             <w:noProof/>
             <w:webHidden/>
           </w:rPr>
-          <w:t>8</w:t>
+          <w:t>10</w:t>
         </w:r>
         <w:r>
           <w:rPr>
@@ -1394,13 +1378,13 @@
           <w:lang w:eastAsia="ru-RU"/>
         </w:rPr>
       </w:pPr>
-      <w:hyperlink w:anchor="_Toc484028000" w:history="1">
+      <w:hyperlink w:anchor="_Toc484254950" w:history="1">
         <w:r>
           <w:rPr>
             <w:rStyle w:val="af4"/>
             <w:noProof/>
           </w:rPr>
-          <w:t>Приложение А (справочное). Схемы алгоритмов основных функций</w:t>
+          <w:t>Приложение В (обязательное). Графическая часть</w:t>
         </w:r>
         <w:r>
           <w:rPr>
@@ -1421,7 +1405,7 @@
             <w:noProof/>
             <w:webHidden/>
           </w:rPr>
-          <w:instrText xml:space="preserve"> PAGEREF _Toc484028000 \h </w:instrText>
+          <w:instrText xml:space="preserve"> PAGEREF _Toc484254950 \h </w:instrText>
         </w:r>
         <w:r>
           <w:rPr>
@@ -1441,7 +1425,7 @@
             <w:noProof/>
             <w:webHidden/>
           </w:rPr>
-          <w:t>9</w:t>
+          <w:t>11</w:t>
         </w:r>
         <w:r>
           <w:rPr>
@@ -1463,13 +1447,13 @@
           <w:lang w:eastAsia="ru-RU"/>
         </w:rPr>
       </w:pPr>
-      <w:hyperlink w:anchor="_Toc484028001" w:history="1">
+      <w:hyperlink w:anchor="_Toc484254951" w:history="1">
         <w:r>
           <w:rPr>
             <w:rStyle w:val="af4"/>
             <w:noProof/>
           </w:rPr>
-          <w:t>Приложение Б (справочное). Часть листинга программы</w:t>
+          <w:t>Приложение Г (обязательное). Авторская справка</w:t>
         </w:r>
         <w:r>
           <w:rPr>
@@ -1490,7 +1474,7 @@
             <w:noProof/>
             <w:webHidden/>
           </w:rPr>
-          <w:instrText xml:space="preserve"> PAGEREF _Toc484028001 \h </w:instrText>
+          <w:instrText xml:space="preserve"> PAGEREF _Toc484254951 \h </w:instrText>
         </w:r>
         <w:r>
           <w:rPr>
@@ -1510,7 +1494,7 @@
             <w:noProof/>
             <w:webHidden/>
           </w:rPr>
-          <w:t>10</w:t>
+          <w:t>12</w:t>
         </w:r>
         <w:r>
           <w:rPr>
@@ -1532,13 +1516,13 @@
           <w:lang w:eastAsia="ru-RU"/>
         </w:rPr>
       </w:pPr>
-      <w:hyperlink w:anchor="_Toc484028002" w:history="1">
+      <w:hyperlink w:anchor="_Toc484254952" w:history="1">
         <w:r>
           <w:rPr>
             <w:rStyle w:val="af4"/>
             <w:noProof/>
           </w:rPr>
-          <w:t>Приложение В (обязательное). Графическая часть</w:t>
+          <w:t>Приложение Д (обязательное). Библиографический список</w:t>
         </w:r>
         <w:r>
           <w:rPr>
@@ -1559,145 +1543,7 @@
             <w:noProof/>
             <w:webHidden/>
           </w:rPr>
-          <w:instrText xml:space="preserve"> PAGEREF _Toc484028002 \h </w:instrText>
-        </w:r>
-        <w:r>
-          <w:rPr>
-            <w:noProof/>
-            <w:webHidden/>
-          </w:rPr>
-        </w:r>
-        <w:r>
-          <w:rPr>
-            <w:noProof/>
-            <w:webHidden/>
-          </w:rPr>
-          <w:fldChar w:fldCharType="separate"/>
-        </w:r>
-        <w:r>
-          <w:rPr>
-            <w:noProof/>
-            <w:webHidden/>
-          </w:rPr>
-          <w:t>11</w:t>
-        </w:r>
-        <w:r>
-          <w:rPr>
-            <w:noProof/>
-            <w:webHidden/>
-          </w:rPr>
-          <w:fldChar w:fldCharType="end"/>
-        </w:r>
-      </w:hyperlink>
-    </w:p>
-    <w:p>
-      <w:pPr>
-        <w:pStyle w:val="15"/>
-        <w:rPr>
-          <w:rFonts w:asciiTheme="minorHAnsi" w:hAnsiTheme="minorHAnsi" w:cstheme="minorBidi"/>
-          <w:noProof/>
-          <w:sz w:val="22"/>
-          <w:szCs w:val="22"/>
-          <w:lang w:eastAsia="ru-RU"/>
-        </w:rPr>
-      </w:pPr>
-      <w:hyperlink w:anchor="_Toc484028003" w:history="1">
-        <w:r>
-          <w:rPr>
-            <w:rStyle w:val="af4"/>
-            <w:noProof/>
-          </w:rPr>
-          <w:t>Приложение Г (обязательное). Авторская справка</w:t>
-        </w:r>
-        <w:r>
-          <w:rPr>
-            <w:noProof/>
-            <w:webHidden/>
-          </w:rPr>
-          <w:tab/>
-        </w:r>
-        <w:r>
-          <w:rPr>
-            <w:noProof/>
-            <w:webHidden/>
-          </w:rPr>
-          <w:fldChar w:fldCharType="begin"/>
-        </w:r>
-        <w:r>
-          <w:rPr>
-            <w:noProof/>
-            <w:webHidden/>
-          </w:rPr>
-          <w:instrText xml:space="preserve"> PAGEREF _Toc484028003 \h </w:instrText>
-        </w:r>
-        <w:r>
-          <w:rPr>
-            <w:noProof/>
-            <w:webHidden/>
-          </w:rPr>
-        </w:r>
-        <w:r>
-          <w:rPr>
-            <w:noProof/>
-            <w:webHidden/>
-          </w:rPr>
-          <w:fldChar w:fldCharType="separate"/>
-        </w:r>
-        <w:r>
-          <w:rPr>
-            <w:noProof/>
-            <w:webHidden/>
-          </w:rPr>
-          <w:t>12</w:t>
-        </w:r>
-        <w:r>
-          <w:rPr>
-            <w:noProof/>
-            <w:webHidden/>
-          </w:rPr>
-          <w:fldChar w:fldCharType="end"/>
-        </w:r>
-      </w:hyperlink>
-    </w:p>
-    <w:p>
-      <w:pPr>
-        <w:pStyle w:val="15"/>
-        <w:rPr>
-          <w:rFonts w:asciiTheme="minorHAnsi" w:hAnsiTheme="minorHAnsi" w:cstheme="minorBidi"/>
-          <w:noProof/>
-          <w:sz w:val="22"/>
-          <w:szCs w:val="22"/>
-          <w:lang w:eastAsia="ru-RU"/>
-        </w:rPr>
-      </w:pPr>
-      <w:hyperlink w:anchor="_Toc484028004" w:history="1">
-        <w:r>
-          <w:rPr>
-            <w:rStyle w:val="af4"/>
-            <w:noProof/>
-          </w:rPr>
-          <w:t>Приложение Д (обязательное). Библиографический список</w:t>
-        </w:r>
-        <w:r>
-          <w:rPr>
-            <w:noProof/>
-            <w:webHidden/>
-          </w:rPr>
-          <w:tab/>
-        </w:r>
-        <w:r>
-          <w:rPr>
-            <w:noProof/>
-            <w:webHidden/>
-          </w:rPr>
-          <w:fldChar w:fldCharType="begin"/>
-        </w:r>
-        <w:r>
-          <w:rPr>
-            <w:noProof/>
-            <w:webHidden/>
-          </w:rPr>
-          <w:instrText xml:space="preserve"> PAGEREF _Toc484028004 \h </w:instrText>
+          <w:instrText xml:space="preserve"> PAGEREF _Toc484254952 \h </w:instrText>
         </w:r>
         <w:r>
           <w:rPr>
@@ -1754,7 +1600,7 @@
         <w:ind w:firstLine="0"/>
         <w:jc w:val="center"/>
       </w:pPr>
-      <w:bookmarkStart w:id="0" w:name="_Toc484027986"/>
+      <w:bookmarkStart w:id="0" w:name="_Toc484254936"/>
       <w:r>
         <w:lastRenderedPageBreak/>
         <w:t>Введение</w:t>
@@ -1764,6 +1610,14 @@
     <w:p>
       <w:pPr>
         <w:pStyle w:val="af2"/>
+        <w:rPr>
+          <w:lang w:val="en-US"/>
+        </w:rPr>
+      </w:pPr>
+    </w:p>
+    <w:p>
+      <w:pPr>
+        <w:pStyle w:val="af2"/>
       </w:pPr>
       <w:r>
         <w:br w:type="page"/>
@@ -1773,7 +1627,7 @@
       <w:pPr>
         <w:pStyle w:val="13"/>
       </w:pPr>
-      <w:bookmarkStart w:id="1" w:name="_Toc484027987"/>
+      <w:bookmarkStart w:id="1" w:name="_Toc484254937"/>
       <w:r>
         <w:lastRenderedPageBreak/>
         <w:t>1</w:t>
@@ -1793,8 +1647,11 @@
       <w:pPr>
         <w:pStyle w:val="21"/>
       </w:pPr>
-      <w:bookmarkStart w:id="2" w:name="_Toc484027988"/>
-      <w:r>
+      <w:bookmarkStart w:id="2" w:name="_Toc484254938"/>
+      <w:r>
+        <w:rPr>
+          <w:lang w:val="en-US"/>
+        </w:rPr>
         <w:t xml:space="preserve">1.1 </w:t>
       </w:r>
       <w:r>
@@ -1809,60 +1666,8 @@
     </w:p>
     <w:p>
       <w:pPr>
-        <w:pStyle w:val="21"/>
-      </w:pPr>
-      <w:bookmarkStart w:id="3" w:name="_Toc484027989"/>
-      <w:r>
-        <w:t xml:space="preserve">1.2 </w:t>
-      </w:r>
-      <w:r>
-        <w:t>Преобразование Донахью</w:t>
-      </w:r>
-      <w:bookmarkEnd w:id="3"/>
-    </w:p>
-    <w:p>
-      <w:pPr>
         <w:pStyle w:val="af2"/>
       </w:pPr>
-    </w:p>
-    <w:p>
-      <w:pPr>
-        <w:pStyle w:val="21"/>
-      </w:pPr>
-      <w:bookmarkStart w:id="4" w:name="_Toc484027990"/>
-      <w:r>
-        <w:t xml:space="preserve">1.3 </w:t>
-      </w:r>
-      <w:r>
-        <w:t>Поворот первого уровня</w:t>
-      </w:r>
-      <w:bookmarkEnd w:id="4"/>
-    </w:p>
-    <w:p>
-      <w:pPr>
-        <w:pStyle w:val="33"/>
-      </w:pPr>
-      <w:r>
-        <w:t>1.3.1 Простой поворот</w:t>
-      </w:r>
-    </w:p>
-    <w:p>
-      <w:pPr>
-        <w:pStyle w:val="af2"/>
-      </w:pPr>
-    </w:p>
-    <w:p>
-      <w:pPr>
-        <w:pStyle w:val="33"/>
-      </w:pPr>
-      <w:r>
-        <w:t>1.3.2 Граф поворотов первого уровня</w:t>
-      </w:r>
-    </w:p>
-    <w:p>
-      <w:pPr>
-        <w:pStyle w:val="af2"/>
-      </w:pPr>
       <w:r>
         <w:br w:type="page"/>
       </w:r>
@@ -1871,16 +1676,24 @@
       <w:pPr>
         <w:pStyle w:val="13"/>
       </w:pPr>
-      <w:bookmarkStart w:id="5" w:name="_Toc484027991"/>
+      <w:bookmarkStart w:id="3" w:name="_Toc484254939"/>
       <w:r>
         <w:lastRenderedPageBreak/>
         <w:t>2 Актуальность темы дипломной работы. Постановка задачи</w:t>
       </w:r>
-      <w:bookmarkEnd w:id="5"/>
+      <w:bookmarkEnd w:id="3"/>
     </w:p>
     <w:p>
       <w:pPr>
         <w:pStyle w:val="af2"/>
+        <w:rPr>
+          <w:lang w:val="en-US"/>
+        </w:rPr>
+      </w:pPr>
+    </w:p>
+    <w:p>
+      <w:pPr>
+        <w:pStyle w:val="af2"/>
       </w:pPr>
       <w:r>
         <w:br w:type="page"/>
@@ -1890,7 +1703,7 @@
       <w:pPr>
         <w:pStyle w:val="13"/>
       </w:pPr>
-      <w:bookmarkStart w:id="6" w:name="_Toc484027992"/>
+      <w:bookmarkStart w:id="4" w:name="_Toc484254940"/>
       <w:r>
         <w:lastRenderedPageBreak/>
         <w:t>3</w:t>
@@ -1901,41 +1714,43 @@
       <w:r>
         <w:t>Граф поворотов второго уровня</w:t>
       </w:r>
+      <w:bookmarkEnd w:id="4"/>
+    </w:p>
+    <w:p>
+      <w:pPr>
+        <w:pStyle w:val="21"/>
+      </w:pPr>
+      <w:bookmarkStart w:id="5" w:name="_Toc484254941"/>
+      <w:r>
+        <w:t>3</w:t>
+      </w:r>
+      <w:r>
+        <w:t>.1 Основные определения</w:t>
+      </w:r>
+      <w:bookmarkEnd w:id="5"/>
+    </w:p>
+    <w:p>
+      <w:pPr>
+        <w:pStyle w:val="af2"/>
+      </w:pPr>
+    </w:p>
+    <w:p>
+      <w:pPr>
+        <w:pStyle w:val="21"/>
+      </w:pPr>
+      <w:bookmarkStart w:id="6" w:name="_Toc484254942"/>
+      <w:r>
+        <w:t>3</w:t>
+      </w:r>
+      <w:r>
+        <w:t>.2 Исследование графа поворотов второго уровня</w:t>
+      </w:r>
       <w:bookmarkEnd w:id="6"/>
     </w:p>
     <w:p>
       <w:pPr>
-        <w:pStyle w:val="21"/>
-      </w:pPr>
-      <w:bookmarkStart w:id="7" w:name="_Toc484027993"/>
-      <w:r>
-        <w:t>3</w:t>
-      </w:r>
-      <w:r>
-        <w:t xml:space="preserve">.1 </w:t>
-      </w:r>
-      <w:r>
-        <w:t>Основные определения</w:t>
-      </w:r>
-      <w:bookmarkEnd w:id="7"/>
-    </w:p>
-    <w:p>
-      <w:pPr>
         <w:pStyle w:val="af2"/>
       </w:pPr>
-    </w:p>
-    <w:p>
-      <w:pPr>
-        <w:pStyle w:val="21"/>
-      </w:pPr>
-      <w:bookmarkStart w:id="8" w:name="_Toc484027994"/>
-      <w:r>
-        <w:t>3</w:t>
-      </w:r>
-      <w:r>
-        <w:t>.2 Исследование графа поворотов второго уровня</w:t>
-      </w:r>
-      <w:bookmarkEnd w:id="8"/>
     </w:p>
     <w:p>
       <w:pPr>
@@ -1950,7 +1765,7 @@
       <w:pPr>
         <w:pStyle w:val="13"/>
       </w:pPr>
-      <w:bookmarkStart w:id="9" w:name="_Toc484027995"/>
+      <w:bookmarkStart w:id="7" w:name="_Toc484254943"/>
       <w:r>
         <w:lastRenderedPageBreak/>
         <w:t>4</w:t>
@@ -1964,59 +1779,205 @@
       <w:r>
         <w:t xml:space="preserve"> программного обеспечения</w:t>
       </w:r>
+      <w:bookmarkEnd w:id="7"/>
+    </w:p>
+    <w:p>
+      <w:pPr>
+        <w:pStyle w:val="21"/>
+      </w:pPr>
+      <w:bookmarkStart w:id="8" w:name="_Toc484254944"/>
+      <w:r>
+        <w:t>4</w:t>
+      </w:r>
+      <w:r>
+        <w:t xml:space="preserve">.1 </w:t>
+      </w:r>
+      <w:r>
+        <w:t>Обоснование выбора средств реализации</w:t>
+      </w:r>
+      <w:bookmarkEnd w:id="8"/>
+    </w:p>
+    <w:p>
+      <w:pPr>
+        <w:pStyle w:val="af2"/>
+      </w:pPr>
+      <w:r>
+        <w:t>Для реализации приложения</w:t>
+      </w:r>
+      <w:r>
+        <w:t xml:space="preserve"> </w:t>
+      </w:r>
+      <w:r>
+        <w:t xml:space="preserve">был выбран язык </w:t>
+      </w:r>
+      <w:r>
+        <w:rPr>
+          <w:lang w:val="en-US"/>
+        </w:rPr>
+        <w:t>C</w:t>
+      </w:r>
+      <w:r>
+        <w:t xml:space="preserve">#. </w:t>
+      </w:r>
+      <w:r>
+        <w:t>Такой выбор языка обусловлен несколькими причинами:</w:t>
+      </w:r>
+    </w:p>
+    <w:p>
+      <w:pPr>
+        <w:pStyle w:val="a"/>
+      </w:pPr>
+      <w:r>
+        <w:t>данный язык является объектно-ориентированным, что позволя</w:t>
+      </w:r>
+      <w:r>
+        <w:t>ет удобнее работать с данными и организовывать их в структуры</w:t>
+      </w:r>
+      <w:r>
+        <w:t>;</w:t>
+      </w:r>
+    </w:p>
+    <w:p>
+      <w:pPr>
+        <w:pStyle w:val="a"/>
+      </w:pPr>
+      <w:r>
+        <w:t xml:space="preserve">наличие специального языка запросов </w:t>
+      </w:r>
+      <w:r>
+        <w:rPr>
+          <w:lang w:val="en-US"/>
+        </w:rPr>
+        <w:t>LINQ</w:t>
+      </w:r>
+      <w:r>
+        <w:t xml:space="preserve">, </w:t>
+      </w:r>
+      <w:r>
+        <w:t>который значительно упрощает работу с большими объемами данных;</w:t>
+      </w:r>
+    </w:p>
+    <w:p>
+      <w:pPr>
+        <w:pStyle w:val="a"/>
+      </w:pPr>
+      <w:r>
+        <w:t>встроенн</w:t>
+      </w:r>
+      <w:r>
+        <w:t>ые</w:t>
+      </w:r>
+      <w:r>
+        <w:t xml:space="preserve"> реализаци</w:t>
+      </w:r>
+      <w:r>
+        <w:t>и</w:t>
+      </w:r>
+      <w:r>
+        <w:t xml:space="preserve"> </w:t>
+      </w:r>
+      <w:r>
+        <w:t>списков, словарей</w:t>
+      </w:r>
+      <w:r>
+        <w:t xml:space="preserve"> объектов, поддерживающ</w:t>
+      </w:r>
+      <w:r>
+        <w:t>ие</w:t>
+      </w:r>
+      <w:r>
+        <w:t xml:space="preserve"> поиск, выполнение сортировки</w:t>
+      </w:r>
+      <w:r>
+        <w:t>, выборку данных</w:t>
+      </w:r>
+      <w:r>
+        <w:t xml:space="preserve"> и други</w:t>
+      </w:r>
+      <w:r>
+        <w:t>е</w:t>
+      </w:r>
+      <w:r>
+        <w:t xml:space="preserve"> операци</w:t>
+      </w:r>
+      <w:r>
+        <w:t>и;</w:t>
+      </w:r>
+    </w:p>
+    <w:p>
+      <w:pPr>
+        <w:pStyle w:val="a"/>
+      </w:pPr>
+      <w:r>
+        <w:t xml:space="preserve">кроссплатформенность языка позволяет разработку и использование программы независимо от используемого окружения – операционной системы, </w:t>
+      </w:r>
+      <w:r>
+        <w:rPr>
+          <w:lang w:val="en-US"/>
+        </w:rPr>
+        <w:t>IDE</w:t>
+      </w:r>
+      <w:r>
+        <w:t>, компилятора.</w:t>
+      </w:r>
+    </w:p>
+    <w:p>
+      <w:pPr>
+        <w:pStyle w:val="21"/>
+      </w:pPr>
+      <w:bookmarkStart w:id="9" w:name="_Toc484254945"/>
+      <w:r>
+        <w:t>4</w:t>
+      </w:r>
+      <w:r>
+        <w:t>.2 Реализация основных функций</w:t>
+      </w:r>
       <w:bookmarkEnd w:id="9"/>
     </w:p>
     <w:p>
       <w:pPr>
+        <w:pStyle w:val="af2"/>
+      </w:pPr>
+      <w:r>
+        <w:t>Схемы алгоритмов основных реализованных функций приведены в приложении</w:t>
+      </w:r>
+      <w:proofErr w:type="gramStart"/>
+      <w:r>
+        <w:t xml:space="preserve"> А</w:t>
+      </w:r>
+      <w:proofErr w:type="gramEnd"/>
+      <w:r>
+        <w:t>, а исходные коды – в приложении Б.</w:t>
+      </w:r>
+    </w:p>
+    <w:p>
+      <w:pPr>
+        <w:pStyle w:val="af2"/>
+        <w:rPr>
+          <w:lang w:val="en-US"/>
+        </w:rPr>
+      </w:pPr>
+    </w:p>
+    <w:p>
+      <w:pPr>
         <w:pStyle w:val="21"/>
       </w:pPr>
-      <w:bookmarkStart w:id="10" w:name="_Toc484027996"/>
+      <w:bookmarkStart w:id="10" w:name="_Toc484254946"/>
       <w:r>
         <w:t>4</w:t>
       </w:r>
       <w:r>
-        <w:t xml:space="preserve">.1 </w:t>
-      </w:r>
-      <w:r>
-        <w:t>Обоснование выбора средств реализации</w:t>
+        <w:t>.3 Анализ полученных результатов</w:t>
       </w:r>
       <w:bookmarkEnd w:id="10"/>
     </w:p>
     <w:p>
       <w:pPr>
         <w:pStyle w:val="af2"/>
-      </w:pPr>
-    </w:p>
-    <w:p>
-      <w:pPr>
-        <w:pStyle w:val="21"/>
-      </w:pPr>
-      <w:bookmarkStart w:id="11" w:name="_Toc484027997"/>
-      <w:r>
-        <w:t>4</w:t>
-      </w:r>
-      <w:r>
-        <w:t>.2 Реализация основных функций</w:t>
-      </w:r>
-      <w:bookmarkEnd w:id="11"/>
-    </w:p>
-    <w:p>
-      <w:pPr>
-        <w:pStyle w:val="af2"/>
-      </w:pPr>
-    </w:p>
-    <w:p>
-      <w:pPr>
-        <w:pStyle w:val="21"/>
-      </w:pPr>
-      <w:bookmarkStart w:id="12" w:name="_Toc484027998"/>
-      <w:r>
-        <w:t>4</w:t>
-      </w:r>
-      <w:r>
-        <w:t>.3 Анализ полученных результатов</w:t>
-      </w:r>
-      <w:bookmarkEnd w:id="12"/>
+        <w:rPr>
+          <w:lang w:val="en-US"/>
+        </w:rPr>
+      </w:pPr>
     </w:p>
     <w:p>
       <w:pPr>
@@ -2032,12 +1993,20 @@
         <w:ind w:firstLine="0"/>
         <w:jc w:val="center"/>
       </w:pPr>
-      <w:bookmarkStart w:id="13" w:name="_Toc484027999"/>
+      <w:bookmarkStart w:id="11" w:name="_Toc484254947"/>
       <w:r>
         <w:lastRenderedPageBreak/>
         <w:t>Заключение</w:t>
       </w:r>
-      <w:bookmarkEnd w:id="13"/>
+      <w:bookmarkEnd w:id="11"/>
+    </w:p>
+    <w:p>
+      <w:pPr>
+        <w:pStyle w:val="af2"/>
+        <w:rPr>
+          <w:lang w:val="en-US"/>
+        </w:rPr>
+      </w:pPr>
     </w:p>
     <w:p>
       <w:pPr>
@@ -2054,7 +2023,7 @@
         <w:ind w:firstLine="0"/>
         <w:jc w:val="center"/>
       </w:pPr>
-      <w:bookmarkStart w:id="14" w:name="_Toc484028000"/>
+      <w:bookmarkStart w:id="12" w:name="_Toc484254948"/>
       <w:r>
         <w:lastRenderedPageBreak/>
         <w:t>Приложение</w:t>
@@ -2075,7 +2044,7 @@
         <w:br/>
         <w:t>Схемы алгоритмов основных функций</w:t>
       </w:r>
-      <w:bookmarkEnd w:id="14"/>
+      <w:bookmarkEnd w:id="12"/>
     </w:p>
     <w:p>
       <w:pPr>
@@ -2097,7 +2066,7 @@
         <w:ind w:firstLine="0"/>
         <w:jc w:val="center"/>
       </w:pPr>
-      <w:bookmarkStart w:id="15" w:name="_Toc484028001"/>
+      <w:bookmarkStart w:id="13" w:name="_Toc484254949"/>
       <w:r>
         <w:lastRenderedPageBreak/>
         <w:t>Приложение Б</w:t>
@@ -2115,7 +2084,7 @@
       <w:r>
         <w:t>Часть листинга программы</w:t>
       </w:r>
-      <w:bookmarkEnd w:id="15"/>
+      <w:bookmarkEnd w:id="13"/>
     </w:p>
     <w:p>
       <w:pPr>
@@ -2144,7 +2113,7 @@
         <w:ind w:firstLine="0"/>
         <w:jc w:val="center"/>
       </w:pPr>
-      <w:bookmarkStart w:id="16" w:name="_Toc484028002"/>
+      <w:bookmarkStart w:id="14" w:name="_Toc484254950"/>
       <w:r>
         <w:lastRenderedPageBreak/>
         <w:t>Приложение</w:t>
@@ -2171,7 +2140,7 @@
         <w:br/>
         <w:t>Графическая часть</w:t>
       </w:r>
-      <w:bookmarkEnd w:id="16"/>
+      <w:bookmarkEnd w:id="14"/>
     </w:p>
     <w:p>
       <w:pPr>
@@ -2201,7 +2170,7 @@
         <w:ind w:firstLine="0"/>
         <w:jc w:val="center"/>
       </w:pPr>
-      <w:bookmarkStart w:id="17" w:name="_Toc484028003"/>
+      <w:bookmarkStart w:id="15" w:name="_Toc484254951"/>
       <w:r>
         <w:lastRenderedPageBreak/>
         <w:t>Приложение</w:t>
@@ -2226,7 +2195,7 @@
         <w:br/>
         <w:t>Авторская справка</w:t>
       </w:r>
-      <w:bookmarkEnd w:id="17"/>
+      <w:bookmarkEnd w:id="15"/>
     </w:p>
     <w:p>
       <w:pPr>
@@ -2455,7 +2424,23 @@
           <w:sz w:val="26"/>
           <w:szCs w:val="26"/>
         </w:rPr>
-        <w:t xml:space="preserve">6) согласен на использование результатов своей работы </w:t>
+        <w:t xml:space="preserve">6) </w:t>
+      </w:r>
+      <w:proofErr w:type="gramStart"/>
+      <w:r>
+        <w:rPr>
+          <w:sz w:val="26"/>
+          <w:szCs w:val="26"/>
+        </w:rPr>
+        <w:t>согласен</w:t>
+      </w:r>
+      <w:proofErr w:type="gramEnd"/>
+      <w:r>
+        <w:rPr>
+          <w:sz w:val="26"/>
+          <w:szCs w:val="26"/>
+        </w:rPr>
+        <w:t xml:space="preserve"> на использование результатов своей работы </w:t>
       </w:r>
       <w:proofErr w:type="spellStart"/>
       <w:r>
@@ -2617,6 +2602,10 @@
     <w:p>
       <w:pPr>
         <w:pStyle w:val="af2"/>
+        <w:rPr>
+          <w:sz w:val="26"/>
+          <w:szCs w:val="26"/>
+        </w:rPr>
       </w:pPr>
       <w:r>
         <w:rPr>
@@ -2682,6 +2671,11 @@
         </w:rPr>
         <w:t>_________________</w:t>
       </w:r>
+    </w:p>
+    <w:p>
+      <w:pPr>
+        <w:pStyle w:val="af2"/>
+      </w:pPr>
       <w:r>
         <w:br w:type="page"/>
       </w:r>
@@ -2693,7 +2687,7 @@
         <w:ind w:firstLine="0"/>
         <w:jc w:val="center"/>
       </w:pPr>
-      <w:bookmarkStart w:id="18" w:name="_Toc484028004"/>
+      <w:bookmarkStart w:id="16" w:name="_Toc484254952"/>
       <w:r>
         <w:rPr>
           <w:rStyle w:val="14"/>
@@ -2760,7 +2754,7 @@
         </w:rPr>
         <w:t>Библиографический список</w:t>
       </w:r>
-      <w:bookmarkEnd w:id="18"/>
+      <w:bookmarkEnd w:id="16"/>
     </w:p>
     <w:p>
       <w:pPr>
@@ -3143,6 +3137,74 @@
 
 <file path=word/footer1.xml><?xml version="1.0" encoding="utf-8"?>
 <w:ftr xmlns:ve="http://schemas.openxmlformats.org/markup-compatibility/2006" xmlns:o="urn:schemas-microsoft-com:office:office" xmlns:r="http://schemas.openxmlformats.org/officeDocument/2006/relationships" xmlns:m="http://schemas.openxmlformats.org/officeDocument/2006/math" xmlns:v="urn:schemas-microsoft-com:vml" xmlns:wp="http://schemas.openxmlformats.org/drawingml/2006/wordprocessingDrawing" xmlns:w10="urn:schemas-microsoft-com:office:word" xmlns:w="http://schemas.openxmlformats.org/wordprocessingml/2006/main" xmlns:wne="http://schemas.microsoft.com/office/word/2006/wordml">
+  <w:sdt>
+    <w:sdtPr>
+      <w:rPr>
+        <w:rFonts w:ascii="Times New Roman" w:hAnsi="Times New Roman" w:cs="Times New Roman"/>
+        <w:sz w:val="28"/>
+        <w:szCs w:val="28"/>
+      </w:rPr>
+      <w:id w:val="229929439"/>
+      <w:docPartObj>
+        <w:docPartGallery w:val="Page Numbers (Bottom of Page)"/>
+        <w:docPartUnique/>
+      </w:docPartObj>
+    </w:sdtPr>
+    <w:sdtContent>
+      <w:p>
+        <w:pPr>
+          <w:pStyle w:val="ad"/>
+          <w:jc w:val="right"/>
+          <w:rPr>
+            <w:rFonts w:ascii="Times New Roman" w:hAnsi="Times New Roman" w:cs="Times New Roman"/>
+            <w:sz w:val="28"/>
+            <w:szCs w:val="28"/>
+          </w:rPr>
+        </w:pPr>
+        <w:r>
+          <w:rPr>
+            <w:rFonts w:ascii="Times New Roman" w:hAnsi="Times New Roman" w:cs="Times New Roman"/>
+            <w:sz w:val="28"/>
+            <w:szCs w:val="28"/>
+          </w:rPr>
+          <w:fldChar w:fldCharType="begin"/>
+        </w:r>
+        <w:r>
+          <w:rPr>
+            <w:rFonts w:ascii="Times New Roman" w:hAnsi="Times New Roman" w:cs="Times New Roman"/>
+            <w:sz w:val="28"/>
+            <w:szCs w:val="28"/>
+          </w:rPr>
+          <w:instrText xml:space="preserve"> PAGE   \* MERGEFORMAT </w:instrText>
+        </w:r>
+        <w:r>
+          <w:rPr>
+            <w:rFonts w:ascii="Times New Roman" w:hAnsi="Times New Roman" w:cs="Times New Roman"/>
+            <w:sz w:val="28"/>
+            <w:szCs w:val="28"/>
+          </w:rPr>
+          <w:fldChar w:fldCharType="separate"/>
+        </w:r>
+        <w:r>
+          <w:rPr>
+            <w:rFonts w:ascii="Times New Roman" w:hAnsi="Times New Roman" w:cs="Times New Roman"/>
+            <w:noProof/>
+            <w:sz w:val="28"/>
+            <w:szCs w:val="28"/>
+          </w:rPr>
+          <w:t>2</w:t>
+        </w:r>
+        <w:r>
+          <w:rPr>
+            <w:rFonts w:ascii="Times New Roman" w:hAnsi="Times New Roman" w:cs="Times New Roman"/>
+            <w:sz w:val="28"/>
+            <w:szCs w:val="28"/>
+          </w:rPr>
+          <w:fldChar w:fldCharType="end"/>
+        </w:r>
+      </w:p>
+    </w:sdtContent>
+  </w:sdt>
   <w:p>
     <w:pPr>
       <w:pStyle w:val="ad"/>
@@ -3153,6 +3215,74 @@
 
 <file path=word/footer2.xml><?xml version="1.0" encoding="utf-8"?>
 <w:ftr xmlns:ve="http://schemas.openxmlformats.org/markup-compatibility/2006" xmlns:o="urn:schemas-microsoft-com:office:office" xmlns:r="http://schemas.openxmlformats.org/officeDocument/2006/relationships" xmlns:m="http://schemas.openxmlformats.org/officeDocument/2006/math" xmlns:v="urn:schemas-microsoft-com:vml" xmlns:wp="http://schemas.openxmlformats.org/drawingml/2006/wordprocessingDrawing" xmlns:w10="urn:schemas-microsoft-com:office:word" xmlns:w="http://schemas.openxmlformats.org/wordprocessingml/2006/main" xmlns:wne="http://schemas.microsoft.com/office/word/2006/wordml">
+  <w:sdt>
+    <w:sdtPr>
+      <w:rPr>
+        <w:rFonts w:ascii="Times New Roman" w:hAnsi="Times New Roman" w:cs="Times New Roman"/>
+        <w:sz w:val="28"/>
+        <w:szCs w:val="28"/>
+      </w:rPr>
+      <w:id w:val="229929438"/>
+      <w:docPartObj>
+        <w:docPartGallery w:val="Page Numbers (Bottom of Page)"/>
+        <w:docPartUnique/>
+      </w:docPartObj>
+    </w:sdtPr>
+    <w:sdtContent>
+      <w:p>
+        <w:pPr>
+          <w:pStyle w:val="ad"/>
+          <w:jc w:val="right"/>
+          <w:rPr>
+            <w:rFonts w:ascii="Times New Roman" w:hAnsi="Times New Roman" w:cs="Times New Roman"/>
+            <w:sz w:val="28"/>
+            <w:szCs w:val="28"/>
+          </w:rPr>
+        </w:pPr>
+        <w:r>
+          <w:rPr>
+            <w:rFonts w:ascii="Times New Roman" w:hAnsi="Times New Roman" w:cs="Times New Roman"/>
+            <w:sz w:val="28"/>
+            <w:szCs w:val="28"/>
+          </w:rPr>
+          <w:fldChar w:fldCharType="begin"/>
+        </w:r>
+        <w:r>
+          <w:rPr>
+            <w:rFonts w:ascii="Times New Roman" w:hAnsi="Times New Roman" w:cs="Times New Roman"/>
+            <w:sz w:val="28"/>
+            <w:szCs w:val="28"/>
+          </w:rPr>
+          <w:instrText xml:space="preserve"> PAGE   \* MERGEFORMAT </w:instrText>
+        </w:r>
+        <w:r>
+          <w:rPr>
+            <w:rFonts w:ascii="Times New Roman" w:hAnsi="Times New Roman" w:cs="Times New Roman"/>
+            <w:sz w:val="28"/>
+            <w:szCs w:val="28"/>
+          </w:rPr>
+          <w:fldChar w:fldCharType="separate"/>
+        </w:r>
+        <w:r>
+          <w:rPr>
+            <w:rFonts w:ascii="Times New Roman" w:hAnsi="Times New Roman" w:cs="Times New Roman"/>
+            <w:noProof/>
+            <w:sz w:val="28"/>
+            <w:szCs w:val="28"/>
+          </w:rPr>
+          <w:t>3</w:t>
+        </w:r>
+        <w:r>
+          <w:rPr>
+            <w:rFonts w:ascii="Times New Roman" w:hAnsi="Times New Roman" w:cs="Times New Roman"/>
+            <w:sz w:val="28"/>
+            <w:szCs w:val="28"/>
+          </w:rPr>
+          <w:fldChar w:fldCharType="end"/>
+        </w:r>
+      </w:p>
+    </w:sdtContent>
+  </w:sdt>
   <w:p>
     <w:pPr>
       <w:pStyle w:val="ad"/>
@@ -3319,6 +3449,119 @@
     </w:lvl>
   </w:abstractNum>
   <w:abstractNum w:abstractNumId="1">
+    <w:nsid w:val="1F983AAB"/>
+    <w:multiLevelType w:val="multilevel"/>
+    <w:tmpl w:val="E7ECDDFA"/>
+    <w:lvl w:ilvl="0">
+      <w:start w:val="1"/>
+      <w:numFmt w:val="decimal"/>
+      <w:lvlText w:val="%1"/>
+      <w:lvlJc w:val="left"/>
+      <w:pPr>
+        <w:ind w:left="420" w:hanging="420"/>
+      </w:pPr>
+      <w:rPr>
+        <w:rFonts w:hint="default"/>
+      </w:rPr>
+    </w:lvl>
+    <w:lvl w:ilvl="1">
+      <w:start w:val="1"/>
+      <w:numFmt w:val="decimal"/>
+      <w:lvlText w:val="%1.%2"/>
+      <w:lvlJc w:val="left"/>
+      <w:pPr>
+        <w:ind w:left="1271" w:hanging="420"/>
+      </w:pPr>
+      <w:rPr>
+        <w:rFonts w:hint="default"/>
+      </w:rPr>
+    </w:lvl>
+    <w:lvl w:ilvl="2">
+      <w:start w:val="1"/>
+      <w:numFmt w:val="decimal"/>
+      <w:lvlText w:val="%1.%2.%3"/>
+      <w:lvlJc w:val="left"/>
+      <w:pPr>
+        <w:ind w:left="2422" w:hanging="720"/>
+      </w:pPr>
+      <w:rPr>
+        <w:rFonts w:hint="default"/>
+      </w:rPr>
+    </w:lvl>
+    <w:lvl w:ilvl="3">
+      <w:start w:val="1"/>
+      <w:numFmt w:val="decimal"/>
+      <w:lvlText w:val="%1.%2.%3.%4"/>
+      <w:lvlJc w:val="left"/>
+      <w:pPr>
+        <w:ind w:left="3633" w:hanging="1080"/>
+      </w:pPr>
+      <w:rPr>
+        <w:rFonts w:hint="default"/>
+      </w:rPr>
+    </w:lvl>
+    <w:lvl w:ilvl="4">
+      <w:start w:val="1"/>
+      <w:numFmt w:val="decimal"/>
+      <w:lvlText w:val="%1.%2.%3.%4.%5"/>
+      <w:lvlJc w:val="left"/>
+      <w:pPr>
+        <w:ind w:left="4484" w:hanging="1080"/>
+      </w:pPr>
+      <w:rPr>
+        <w:rFonts w:hint="default"/>
+      </w:rPr>
+    </w:lvl>
+    <w:lvl w:ilvl="5">
+      <w:start w:val="1"/>
+      <w:numFmt w:val="decimal"/>
+      <w:lvlText w:val="%1.%2.%3.%4.%5.%6"/>
+      <w:lvlJc w:val="left"/>
+      <w:pPr>
+        <w:ind w:left="5695" w:hanging="1440"/>
+      </w:pPr>
+      <w:rPr>
+        <w:rFonts w:hint="default"/>
+      </w:rPr>
+    </w:lvl>
+    <w:lvl w:ilvl="6">
+      <w:start w:val="1"/>
+      <w:numFmt w:val="decimal"/>
+      <w:lvlText w:val="%1.%2.%3.%4.%5.%6.%7"/>
+      <w:lvlJc w:val="left"/>
+      <w:pPr>
+        <w:ind w:left="6546" w:hanging="1440"/>
+      </w:pPr>
+      <w:rPr>
+        <w:rFonts w:hint="default"/>
+      </w:rPr>
+    </w:lvl>
+    <w:lvl w:ilvl="7">
+      <w:start w:val="1"/>
+      <w:numFmt w:val="decimal"/>
+      <w:lvlText w:val="%1.%2.%3.%4.%5.%6.%7.%8"/>
+      <w:lvlJc w:val="left"/>
+      <w:pPr>
+        <w:ind w:left="7757" w:hanging="1800"/>
+      </w:pPr>
+      <w:rPr>
+        <w:rFonts w:hint="default"/>
+      </w:rPr>
+    </w:lvl>
+    <w:lvl w:ilvl="8">
+      <w:start w:val="1"/>
+      <w:numFmt w:val="decimal"/>
+      <w:lvlText w:val="%1.%2.%3.%4.%5.%6.%7.%8.%9"/>
+      <w:lvlJc w:val="left"/>
+      <w:pPr>
+        <w:ind w:left="8968" w:hanging="2160"/>
+      </w:pPr>
+      <w:rPr>
+        <w:rFonts w:hint="default"/>
+      </w:rPr>
+    </w:lvl>
+  </w:abstractNum>
+  <w:abstractNum w:abstractNumId="2">
     <w:nsid w:val="5CF1464D"/>
     <w:multiLevelType w:val="hybridMultilevel"/>
     <w:tmpl w:val="B2CCD4DE"/>
@@ -3408,7 +3651,7 @@
       </w:pPr>
     </w:lvl>
   </w:abstractNum>
-  <w:abstractNum w:abstractNumId="2">
+  <w:abstractNum w:abstractNumId="3">
     <w:nsid w:val="6A6617CE"/>
     <w:multiLevelType w:val="hybridMultilevel"/>
     <w:tmpl w:val="3C644862"/>
@@ -3497,7 +3740,7 @@
       </w:pPr>
     </w:lvl>
   </w:abstractNum>
-  <w:abstractNum w:abstractNumId="3">
+  <w:abstractNum w:abstractNumId="4">
     <w:nsid w:val="77C1674B"/>
     <w:multiLevelType w:val="multilevel"/>
     <w:tmpl w:val="7FAA3B70"/>
@@ -3611,34 +3854,37 @@
     </w:lvl>
   </w:abstractNum>
   <w:num w:numId="1">
-    <w:abstractNumId w:val="2"/>
+    <w:abstractNumId w:val="3"/>
   </w:num>
   <w:num w:numId="2">
-    <w:abstractNumId w:val="3"/>
+    <w:abstractNumId w:val="4"/>
   </w:num>
   <w:num w:numId="3">
     <w:abstractNumId w:val="0"/>
   </w:num>
   <w:num w:numId="4">
-    <w:abstractNumId w:val="1"/>
+    <w:abstractNumId w:val="2"/>
   </w:num>
   <w:num w:numId="5">
-    <w:abstractNumId w:val="1"/>
+    <w:abstractNumId w:val="2"/>
     <w:lvlOverride w:ilvl="0">
       <w:startOverride w:val="1"/>
     </w:lvlOverride>
   </w:num>
   <w:num w:numId="6">
-    <w:abstractNumId w:val="1"/>
+    <w:abstractNumId w:val="2"/>
     <w:lvlOverride w:ilvl="0">
       <w:startOverride w:val="1"/>
     </w:lvlOverride>
   </w:num>
   <w:num w:numId="7">
-    <w:abstractNumId w:val="1"/>
+    <w:abstractNumId w:val="2"/>
     <w:lvlOverride w:ilvl="0">
       <w:startOverride w:val="1"/>
     </w:lvlOverride>
+  </w:num>
+  <w:num w:numId="8">
+    <w:abstractNumId w:val="1"/>
   </w:num>
 </w:numbering>
 </file>
@@ -4177,10 +4423,9 @@
     <w:basedOn w:val="13"/>
     <w:link w:val="22"/>
     <w:qFormat/>
-    <w:rsid w:val="00074C0D"/>
+    <w:rsid w:val="00BE30E7"/>
     <w:pPr>
       <w:spacing w:before="240" w:after="240" w:line="360" w:lineRule="auto"/>
-      <w:ind w:left="1271" w:hanging="420"/>
     </w:pPr>
   </w:style>
   <w:style w:type="character" w:customStyle="1" w:styleId="14">
@@ -4199,12 +4444,9 @@
     <w:name w:val="2 уровень Знак"/>
     <w:basedOn w:val="14"/>
     <w:link w:val="21"/>
-    <w:rsid w:val="00074C0D"/>
+    <w:rsid w:val="00BE30E7"/>
     <w:rPr>
-      <w:rFonts w:ascii="Times New Roman" w:hAnsi="Times New Roman" w:cs="Times New Roman"/>
       <w:b/>
-      <w:sz w:val="28"/>
-      <w:szCs w:val="28"/>
     </w:rPr>
   </w:style>
   <w:style w:type="character" w:customStyle="1" w:styleId="20">
@@ -4228,13 +4470,13 @@
     <w:autoRedefine/>
     <w:uiPriority w:val="39"/>
     <w:unhideWhenUsed/>
-    <w:rsid w:val="005831A7"/>
+    <w:rsid w:val="00BE30E7"/>
     <w:pPr>
       <w:tabs>
         <w:tab w:val="right" w:leader="dot" w:pos="9345"/>
       </w:tabs>
       <w:spacing w:after="100"/>
-      <w:ind w:firstLine="284"/>
+      <w:ind w:firstLine="0"/>
     </w:pPr>
   </w:style>
   <w:style w:type="character" w:styleId="af4">
@@ -4270,10 +4512,13 @@
     <w:autoRedefine/>
     <w:uiPriority w:val="39"/>
     <w:unhideWhenUsed/>
-    <w:rsid w:val="000D060F"/>
+    <w:rsid w:val="00BE30E7"/>
     <w:pPr>
+      <w:tabs>
+        <w:tab w:val="right" w:leader="dot" w:pos="9344"/>
+      </w:tabs>
       <w:spacing w:after="100"/>
-      <w:ind w:left="284" w:firstLine="284"/>
+      <w:ind w:firstLine="284"/>
     </w:pPr>
   </w:style>
   <w:style w:type="paragraph" w:styleId="32">
@@ -4939,7 +5184,7 @@
   <a:extraClrSchemeLst/>
   <a:extLst>
     <a:ext uri="{05A4C25C-085E-4340-85A3-A5531E510DB2}">
-      <thm15:themeFamily xmlns:thm15="http://schemas.microsoft.com/office/thememl/2012/main" xmlns="" name="Office Theme" id="{62F939B6-93AF-4DB8-9C6B-D6C7DFDC589F}" vid="{4A3C46E8-61CC-4603-A589-7422A47A8E4A}"/>
+      <thm15:themeFamily xmlns="" xmlns:thm15="http://schemas.microsoft.com/office/thememl/2012/main" name="Office Theme" id="{62F939B6-93AF-4DB8-9C6B-D6C7DFDC589F}" vid="{4A3C46E8-61CC-4603-A589-7422A47A8E4A}"/>
     </a:ext>
   </a:extLst>
 </a:theme>
@@ -5154,7 +5399,7 @@
 </file>
 
 <file path=customXml/itemProps1.xml><?xml version="1.0" encoding="utf-8"?>
-<ds:datastoreItem xmlns:ds="http://schemas.openxmlformats.org/officeDocument/2006/customXml" ds:itemID="{A23660C5-A68F-4BA1-A5A2-A79CD96A107B}">
+<ds:datastoreItem xmlns:ds="http://schemas.openxmlformats.org/officeDocument/2006/customXml" ds:itemID="{375FA23A-C780-4F08-8764-5229AD43CA81}">
   <ds:schemaRefs>
     <ds:schemaRef ds:uri="http://schemas.openxmlformats.org/officeDocument/2006/bibliography"/>
   </ds:schemaRefs>

</xml_diff>